<commit_message>
Implement correct normalization and absolute option
</commit_message>
<xml_diff>
--- a/Meeting notes/Meeting Notes 08-02-2022.docx
+++ b/Meeting notes/Meeting Notes 08-02-2022.docx
@@ -158,35 +158,6 @@
       </w:r>
       <w:r>
         <w:t xml:space="preserve"> causal dependencies should only change because of internal events in the system.</w:t>
-      </w:r>
-    </w:p>
-    <w:p>
-      <w:r>
-        <w:t xml:space="preserve">The results are somewhat expected. The similar delays indeed provide a higher </w:t>
-      </w:r>
-      <w:r>
-        <w:t>similarity;</w:t>
-      </w:r>
-      <w:r>
-        <w:t xml:space="preserve"> </w:t>
-      </w:r>
-      <w:proofErr w:type="gramStart"/>
-      <w:r>
-        <w:t>however</w:t>
-      </w:r>
-      <w:proofErr w:type="gramEnd"/>
-      <w:r>
-        <w:t xml:space="preserve"> it seems that not having delays vs having delays is a bigger factor in trace similarity.</w:t>
-      </w:r>
-    </w:p>
-    <w:p>
-      <w:r>
-        <w:t>Any tips on how to improve the experiment? The run time is ~12 minutes currently.</w:t>
-      </w:r>
-    </w:p>
-    <w:p>
-      <w:r>
-        <w:t>Increase the number of comparisons, average and get more statistical significance</w:t>
       </w:r>
     </w:p>
     <w:p>

</xml_diff>